<commit_message>
Replace UofSPlannerDB_Documentation.docx blue for changes to original
</commit_message>
<xml_diff>
--- a/UofSPlannerDB_Documentation.docx
+++ b/UofSPlannerDB_Documentation.docx
@@ -113,7 +113,21 @@
         <w:rPr>
           <w:color w:val="FF0000"/>
         </w:rPr>
-        <w:t>*(ie. …) repre</w:t>
+        <w:t>*(</w:t>
+      </w:r>
+      <w:proofErr w:type="spellStart"/>
+      <w:r>
+        <w:rPr>
+          <w:color w:val="FF0000"/>
+        </w:rPr>
+        <w:t>ie</w:t>
+      </w:r>
+      <w:proofErr w:type="spellEnd"/>
+      <w:r>
+        <w:rPr>
+          <w:color w:val="FF0000"/>
+        </w:rPr>
+        <w:t>. …) repre</w:t>
       </w:r>
       <w:r>
         <w:rPr>
@@ -243,9 +257,11 @@
             <w:tcW w:w="1551" w:type="dxa"/>
           </w:tcPr>
           <w:p>
+            <w:proofErr w:type="spellStart"/>
             <w:r>
               <w:t>SubjectCode</w:t>
             </w:r>
+            <w:proofErr w:type="spellEnd"/>
           </w:p>
         </w:tc>
         <w:tc>
@@ -294,9 +310,11 @@
             <w:tcW w:w="1551" w:type="dxa"/>
           </w:tcPr>
           <w:p>
+            <w:proofErr w:type="spellStart"/>
             <w:r>
               <w:t>CourseCode</w:t>
             </w:r>
+            <w:proofErr w:type="spellEnd"/>
           </w:p>
         </w:tc>
         <w:tc>
@@ -357,9 +375,11 @@
             <w:tcW w:w="1551" w:type="dxa"/>
           </w:tcPr>
           <w:p>
+            <w:proofErr w:type="spellStart"/>
             <w:r>
               <w:t>CourseName</w:t>
             </w:r>
+            <w:proofErr w:type="spellEnd"/>
           </w:p>
         </w:tc>
         <w:tc>
@@ -446,6 +466,7 @@
         </w:rPr>
         <w:t xml:space="preserve">TABLE: </w:t>
       </w:r>
+      <w:proofErr w:type="spellStart"/>
       <w:r>
         <w:rPr>
           <w:b/>
@@ -454,6 +475,7 @@
         </w:rPr>
         <w:t>CreditConflicts</w:t>
       </w:r>
+      <w:proofErr w:type="spellEnd"/>
     </w:p>
     <w:p>
       <w:pPr>
@@ -463,6 +485,9 @@
           <w:numId w:val="1"/>
         </w:numPr>
       </w:pPr>
+      <w:r>
+        <w:t>C</w:t>
+      </w:r>
       <w:r>
         <w:t>ontains all courses that have conflict courses in terms of earning credit for taking them, and what those conflicts are</w:t>
       </w:r>
@@ -546,9 +571,11 @@
             <w:tcW w:w="1555" w:type="dxa"/>
           </w:tcPr>
           <w:p>
+            <w:proofErr w:type="spellStart"/>
             <w:r>
               <w:t>CreditConflictID</w:t>
             </w:r>
+            <w:proofErr w:type="spellEnd"/>
           </w:p>
         </w:tc>
         <w:tc>
@@ -597,9 +624,11 @@
             <w:tcW w:w="1555" w:type="dxa"/>
           </w:tcPr>
           <w:p>
+            <w:proofErr w:type="spellStart"/>
             <w:r>
               <w:t>SubjectCode</w:t>
             </w:r>
+            <w:proofErr w:type="spellEnd"/>
           </w:p>
         </w:tc>
         <w:tc>
@@ -649,7 +678,15 @@
               </w:numPr>
             </w:pPr>
             <w:r>
-              <w:t>(1) Upon update or deletion of the primary key referenced, any rows with that key will be updated/deleted from CreditConflicts accordingly to reflect the change</w:t>
+              <w:t xml:space="preserve">(1) Upon update or deletion of the primary key referenced, any rows with that key will be updated/deleted from </w:t>
+            </w:r>
+            <w:proofErr w:type="spellStart"/>
+            <w:r>
+              <w:t>CreditConflicts</w:t>
+            </w:r>
+            <w:proofErr w:type="spellEnd"/>
+            <w:r>
+              <w:t xml:space="preserve"> accordingly to reflect the change</w:t>
             </w:r>
           </w:p>
         </w:tc>
@@ -660,9 +697,11 @@
             <w:tcW w:w="1555" w:type="dxa"/>
           </w:tcPr>
           <w:p>
+            <w:proofErr w:type="spellStart"/>
             <w:r>
               <w:t>CourseCode</w:t>
             </w:r>
+            <w:proofErr w:type="spellEnd"/>
           </w:p>
         </w:tc>
         <w:tc>
@@ -723,9 +762,11 @@
             <w:tcW w:w="1555" w:type="dxa"/>
           </w:tcPr>
           <w:p>
+            <w:proofErr w:type="spellStart"/>
             <w:r>
               <w:t>ConflictSubjectCode</w:t>
             </w:r>
+            <w:proofErr w:type="spellEnd"/>
           </w:p>
         </w:tc>
         <w:tc>
@@ -787,10 +828,12 @@
             <w:tcW w:w="1555" w:type="dxa"/>
           </w:tcPr>
           <w:p>
+            <w:proofErr w:type="spellStart"/>
             <w:r>
               <w:lastRenderedPageBreak/>
               <w:t>ConflictCourseCode</w:t>
             </w:r>
+            <w:proofErr w:type="spellEnd"/>
           </w:p>
         </w:tc>
         <w:tc>
@@ -851,9 +894,11 @@
             <w:tcW w:w="1555" w:type="dxa"/>
           </w:tcPr>
           <w:p>
+            <w:proofErr w:type="spellStart"/>
             <w:r>
               <w:t>ConflictType</w:t>
             </w:r>
+            <w:proofErr w:type="spellEnd"/>
           </w:p>
         </w:tc>
         <w:tc>
@@ -902,8 +947,6 @@
             <w:r>
               <w:t xml:space="preserve"> only be 'Regular', 'Previous Name', 'Other'</w:t>
             </w:r>
-            <w:bookmarkStart w:id="0" w:name="_GoBack"/>
-            <w:bookmarkEnd w:id="0"/>
           </w:p>
         </w:tc>
       </w:tr>
@@ -1012,9 +1055,11 @@
             <w:tcW w:w="1980" w:type="dxa"/>
           </w:tcPr>
           <w:p>
+            <w:proofErr w:type="spellStart"/>
             <w:r>
               <w:t>ProgramName</w:t>
             </w:r>
+            <w:proofErr w:type="spellEnd"/>
           </w:p>
         </w:tc>
         <w:tc>
@@ -1120,9 +1165,11 @@
             <w:tcW w:w="1980" w:type="dxa"/>
           </w:tcPr>
           <w:p>
+            <w:proofErr w:type="spellStart"/>
             <w:r>
               <w:t>SchoolingLevel</w:t>
             </w:r>
+            <w:proofErr w:type="spellEnd"/>
           </w:p>
         </w:tc>
         <w:tc>
@@ -1171,9 +1218,11 @@
             <w:tcW w:w="1980" w:type="dxa"/>
           </w:tcPr>
           <w:p>
+            <w:proofErr w:type="spellStart"/>
             <w:r>
               <w:t>RequirementsType</w:t>
             </w:r>
+            <w:proofErr w:type="spellEnd"/>
           </w:p>
         </w:tc>
         <w:tc>
@@ -1211,7 +1260,39 @@
               </w:numPr>
             </w:pPr>
             <w:r>
-              <w:t>Entered values must be either 'ByYear' (ie. Year 1, Year 2, etc.) or  'ByCategory' (ie. C4 Major Requirement, C1, C2, etc.)</w:t>
+              <w:t>Entered values must be either '</w:t>
+            </w:r>
+            <w:proofErr w:type="spellStart"/>
+            <w:r>
+              <w:t>ByYear</w:t>
+            </w:r>
+            <w:proofErr w:type="spellEnd"/>
+            <w:r>
+              <w:t>' (</w:t>
+            </w:r>
+            <w:proofErr w:type="spellStart"/>
+            <w:r>
+              <w:t>ie</w:t>
+            </w:r>
+            <w:proofErr w:type="spellEnd"/>
+            <w:r>
+              <w:t>. Year 1, Year 2, etc.) or  '</w:t>
+            </w:r>
+            <w:proofErr w:type="spellStart"/>
+            <w:r>
+              <w:t>ByCategory</w:t>
+            </w:r>
+            <w:proofErr w:type="spellEnd"/>
+            <w:r>
+              <w:t>' (</w:t>
+            </w:r>
+            <w:proofErr w:type="spellStart"/>
+            <w:r>
+              <w:t>ie</w:t>
+            </w:r>
+            <w:proofErr w:type="spellEnd"/>
+            <w:r>
+              <w:t>. C4 Major Requirement, C1, C2, etc.)</w:t>
             </w:r>
           </w:p>
         </w:tc>
@@ -1222,9 +1303,11 @@
             <w:tcW w:w="1980" w:type="dxa"/>
           </w:tcPr>
           <w:p>
+            <w:proofErr w:type="spellStart"/>
             <w:r>
               <w:t>CurrentlyOffered</w:t>
             </w:r>
+            <w:proofErr w:type="spellEnd"/>
           </w:p>
         </w:tc>
         <w:tc>
@@ -1250,7 +1333,15 @@
               </w:numPr>
             </w:pPr>
             <w:r>
-              <w:t>A binary mark of whether or not the listed degree is the most current in regards to required courses</w:t>
+              <w:t xml:space="preserve">A binary mark of whether or not the listed degree is the most current </w:t>
+            </w:r>
+            <w:proofErr w:type="gramStart"/>
+            <w:r>
+              <w:t>in regards to</w:t>
+            </w:r>
+            <w:proofErr w:type="gramEnd"/>
+            <w:r>
+              <w:t xml:space="preserve"> required courses</w:t>
             </w:r>
           </w:p>
           <w:p>
@@ -1295,7 +1386,21 @@
               <w:rPr>
                 <w:color w:val="FF0000"/>
               </w:rPr>
-              <w:t>theoretically, old degree checklists could be updated with a date/semester timeframe to represent when it was current, and DegreeRequirements entries changing accordingly, then the changes entered</w:t>
+              <w:t xml:space="preserve">theoretically, old degree checklists could be updated with a date/semester timeframe to represent when it was current, and </w:t>
+            </w:r>
+            <w:proofErr w:type="spellStart"/>
+            <w:r>
+              <w:rPr>
+                <w:color w:val="FF0000"/>
+              </w:rPr>
+              <w:t>DegreeRequirements</w:t>
+            </w:r>
+            <w:proofErr w:type="spellEnd"/>
+            <w:r>
+              <w:rPr>
+                <w:color w:val="FF0000"/>
+              </w:rPr>
+              <w:t xml:space="preserve"> entries changing accordingly, then the changes entered</w:t>
             </w:r>
           </w:p>
         </w:tc>
@@ -1317,6 +1422,7 @@
         </w:rPr>
         <w:t xml:space="preserve">TABLE: </w:t>
       </w:r>
+      <w:proofErr w:type="spellStart"/>
       <w:r>
         <w:rPr>
           <w:b/>
@@ -1325,6 +1431,7 @@
         </w:rPr>
         <w:t>DegreeRequirements</w:t>
       </w:r>
+      <w:proofErr w:type="spellEnd"/>
     </w:p>
     <w:p>
       <w:pPr>
@@ -1430,9 +1537,11 @@
             <w:tcW w:w="1820" w:type="dxa"/>
           </w:tcPr>
           <w:p>
+            <w:proofErr w:type="spellStart"/>
             <w:r>
               <w:t>DegreeReqID</w:t>
             </w:r>
+            <w:proofErr w:type="spellEnd"/>
           </w:p>
         </w:tc>
         <w:tc>
@@ -1481,9 +1590,11 @@
             <w:tcW w:w="1820" w:type="dxa"/>
           </w:tcPr>
           <w:p>
+            <w:proofErr w:type="spellStart"/>
             <w:r>
               <w:t>ProgramName</w:t>
             </w:r>
+            <w:proofErr w:type="spellEnd"/>
           </w:p>
         </w:tc>
         <w:tc>
@@ -1527,7 +1638,15 @@
               <w:t>Upon update</w:t>
             </w:r>
             <w:r>
-              <w:t xml:space="preserve"> of the primary key referenced, any rows with that key will be updated in DegreeRequirements accordingly</w:t>
+              <w:t xml:space="preserve"> of the primary key referenced, any rows with that key will be updated in </w:t>
+            </w:r>
+            <w:proofErr w:type="spellStart"/>
+            <w:r>
+              <w:t>DegreeRequirements</w:t>
+            </w:r>
+            <w:proofErr w:type="spellEnd"/>
+            <w:r>
+              <w:t xml:space="preserve"> accordingly</w:t>
             </w:r>
           </w:p>
           <w:p>
@@ -1601,9 +1720,11 @@
             <w:tcW w:w="1820" w:type="dxa"/>
           </w:tcPr>
           <w:p>
+            <w:proofErr w:type="spellStart"/>
             <w:r>
               <w:t>SubjectCode</w:t>
             </w:r>
+            <w:proofErr w:type="spellEnd"/>
           </w:p>
         </w:tc>
         <w:tc>
@@ -1664,9 +1785,11 @@
             <w:r>
               <w:t xml:space="preserve">) Upon update or deletion of the primary key referenced, any rows with that key will be updated/deleted from </w:t>
             </w:r>
+            <w:proofErr w:type="spellStart"/>
             <w:r>
               <w:t>DegreeRequirements</w:t>
             </w:r>
+            <w:proofErr w:type="spellEnd"/>
             <w:r>
               <w:t xml:space="preserve"> accordingly to reflect the change</w:t>
             </w:r>
@@ -1679,9 +1802,11 @@
             <w:tcW w:w="1820" w:type="dxa"/>
           </w:tcPr>
           <w:p>
+            <w:proofErr w:type="spellStart"/>
             <w:r>
               <w:t>CourseCode</w:t>
             </w:r>
+            <w:proofErr w:type="spellEnd"/>
           </w:p>
         </w:tc>
         <w:tc>
@@ -1751,12 +1876,20 @@
             <w:tcW w:w="1820" w:type="dxa"/>
           </w:tcPr>
           <w:p>
-            <w:r>
+            <w:proofErr w:type="spellStart"/>
+            <w:r>
+              <w:rPr>
+                <w:color w:val="0070C0"/>
+              </w:rPr>
               <w:t>Requirement</w:t>
             </w:r>
             <w:r>
+              <w:rPr>
+                <w:color w:val="0070C0"/>
+              </w:rPr>
               <w:t>Group</w:t>
             </w:r>
+            <w:proofErr w:type="spellEnd"/>
           </w:p>
         </w:tc>
         <w:tc>
@@ -1805,9 +1938,11 @@
             <w:tcW w:w="1820" w:type="dxa"/>
           </w:tcPr>
           <w:p>
+            <w:proofErr w:type="spellStart"/>
             <w:r>
               <w:t>ReqStatus</w:t>
             </w:r>
+            <w:proofErr w:type="spellEnd"/>
           </w:p>
         </w:tc>
         <w:tc>
@@ -1952,9 +2087,11 @@
             <w:tcW w:w="2423" w:type="dxa"/>
           </w:tcPr>
           <w:p>
+            <w:proofErr w:type="spellStart"/>
             <w:r>
               <w:t>PrerequisiteID</w:t>
             </w:r>
+            <w:proofErr w:type="spellEnd"/>
           </w:p>
         </w:tc>
         <w:tc>
@@ -2003,10 +2140,12 @@
             <w:tcW w:w="2423" w:type="dxa"/>
           </w:tcPr>
           <w:p>
+            <w:proofErr w:type="spellStart"/>
             <w:r>
               <w:lastRenderedPageBreak/>
               <w:t>SubjectCode</w:t>
             </w:r>
+            <w:proofErr w:type="spellEnd"/>
           </w:p>
         </w:tc>
         <w:tc>
@@ -2059,7 +2198,15 @@
               </w:numPr>
             </w:pPr>
             <w:r>
-              <w:t>(1) Upon update or deletion of the primary key referenced, any rows with that key will be updated/deleted from CreditConflicts accordingly to reflect the change</w:t>
+              <w:t xml:space="preserve">(1) Upon update or deletion of the primary key referenced, any rows with that key will be updated/deleted from </w:t>
+            </w:r>
+            <w:proofErr w:type="spellStart"/>
+            <w:r>
+              <w:t>CreditConflicts</w:t>
+            </w:r>
+            <w:proofErr w:type="spellEnd"/>
+            <w:r>
+              <w:t xml:space="preserve"> accordingly to reflect the change</w:t>
             </w:r>
           </w:p>
         </w:tc>
@@ -2070,9 +2217,11 @@
             <w:tcW w:w="2423" w:type="dxa"/>
           </w:tcPr>
           <w:p>
+            <w:proofErr w:type="spellStart"/>
             <w:r>
               <w:t>CourseCode</w:t>
             </w:r>
+            <w:proofErr w:type="spellEnd"/>
           </w:p>
         </w:tc>
         <w:tc>
@@ -2136,9 +2285,11 @@
             <w:tcW w:w="2423" w:type="dxa"/>
           </w:tcPr>
           <w:p>
+            <w:proofErr w:type="spellStart"/>
             <w:r>
               <w:t>PrerequisiteSubjectCode</w:t>
             </w:r>
+            <w:proofErr w:type="spellEnd"/>
           </w:p>
         </w:tc>
         <w:tc>
@@ -2192,6 +2343,8 @@
             </w:r>
           </w:p>
         </w:tc>
+        <w:bookmarkStart w:id="0" w:name="_GoBack"/>
+        <w:bookmarkEnd w:id="0"/>
       </w:tr>
       <w:tr>
         <w:tc>
@@ -2199,9 +2352,11 @@
             <w:tcW w:w="2423" w:type="dxa"/>
           </w:tcPr>
           <w:p>
+            <w:proofErr w:type="spellStart"/>
             <w:r>
               <w:t>PrerequisiteCourseCode</w:t>
             </w:r>
+            <w:proofErr w:type="spellEnd"/>
           </w:p>
         </w:tc>
         <w:tc>
@@ -2262,9 +2417,19 @@
             <w:tcW w:w="2423" w:type="dxa"/>
           </w:tcPr>
           <w:p>
-            <w:r>
+            <w:pPr>
+              <w:rPr>
+                <w:color w:val="0070C0"/>
+              </w:rPr>
+            </w:pPr>
+            <w:proofErr w:type="spellStart"/>
+            <w:r>
+              <w:rPr>
+                <w:color w:val="0070C0"/>
+              </w:rPr>
               <w:t>OneOf</w:t>
             </w:r>
+            <w:proofErr w:type="spellEnd"/>
           </w:p>
         </w:tc>
         <w:tc>
@@ -2272,7 +2437,15 @@
             <w:tcW w:w="1116" w:type="dxa"/>
           </w:tcPr>
           <w:p>
-            <w:r>
+            <w:pPr>
+              <w:rPr>
+                <w:color w:val="0070C0"/>
+              </w:rPr>
+            </w:pPr>
+            <w:r>
+              <w:rPr>
+                <w:color w:val="0070C0"/>
+              </w:rPr>
               <w:t>INTEGER</w:t>
             </w:r>
           </w:p>
@@ -2288,8 +2461,14 @@
                 <w:ilvl w:val="0"/>
                 <w:numId w:val="1"/>
               </w:numPr>
-            </w:pPr>
-            <w:r>
+              <w:rPr>
+                <w:color w:val="0070C0"/>
+              </w:rPr>
+            </w:pPr>
+            <w:r>
+              <w:rPr>
+                <w:color w:val="0070C0"/>
+              </w:rPr>
               <w:t>If prerequisite courses are only required to be one of a selection of two or more, they will be given the same integer in this column</w:t>
             </w:r>
           </w:p>
@@ -2301,9 +2480,19 @@
             <w:tcW w:w="2423" w:type="dxa"/>
           </w:tcPr>
           <w:p>
-            <w:r>
+            <w:pPr>
+              <w:rPr>
+                <w:color w:val="0070C0"/>
+              </w:rPr>
+            </w:pPr>
+            <w:proofErr w:type="spellStart"/>
+            <w:r>
+              <w:rPr>
+                <w:color w:val="0070C0"/>
+              </w:rPr>
               <w:t>TwoOf</w:t>
             </w:r>
+            <w:proofErr w:type="spellEnd"/>
           </w:p>
         </w:tc>
         <w:tc>
@@ -2311,7 +2500,15 @@
             <w:tcW w:w="1116" w:type="dxa"/>
           </w:tcPr>
           <w:p>
-            <w:r>
+            <w:pPr>
+              <w:rPr>
+                <w:color w:val="0070C0"/>
+              </w:rPr>
+            </w:pPr>
+            <w:r>
+              <w:rPr>
+                <w:color w:val="0070C0"/>
+              </w:rPr>
               <w:t>INTEGER</w:t>
             </w:r>
           </w:p>
@@ -2327,8 +2524,14 @@
                 <w:ilvl w:val="0"/>
                 <w:numId w:val="1"/>
               </w:numPr>
-            </w:pPr>
-            <w:r>
+              <w:rPr>
+                <w:color w:val="0070C0"/>
+              </w:rPr>
+            </w:pPr>
+            <w:r>
+              <w:rPr>
+                <w:color w:val="0070C0"/>
+              </w:rPr>
               <w:t>If prerequisite courses are only required to be two of a selection of three or more, they will be given the same integer in this column</w:t>
             </w:r>
           </w:p>
@@ -2439,9 +2642,11 @@
             <w:tcW w:w="1555" w:type="dxa"/>
           </w:tcPr>
           <w:p>
+            <w:proofErr w:type="spellStart"/>
             <w:r>
               <w:t>UserID</w:t>
             </w:r>
+            <w:proofErr w:type="spellEnd"/>
           </w:p>
         </w:tc>
         <w:tc>
@@ -2627,6 +2832,7 @@
         </w:rPr>
         <w:t xml:space="preserve">TABLE: </w:t>
       </w:r>
+      <w:proofErr w:type="spellStart"/>
       <w:r>
         <w:rPr>
           <w:b/>
@@ -2635,6 +2841,7 @@
         </w:rPr>
         <w:t>TestCompletedList</w:t>
       </w:r>
+      <w:proofErr w:type="spellEnd"/>
     </w:p>
     <w:p>
       <w:pPr>
@@ -2658,8 +2865,21 @@
         </w:numPr>
       </w:pPr>
       <w:r>
-        <w:t>‘Test’ in ‘TestCompletedList’ would be replaced by a UserID</w:t>
-      </w:r>
+        <w:t>‘Test’ in ‘</w:t>
+      </w:r>
+      <w:proofErr w:type="spellStart"/>
+      <w:r>
+        <w:t>TestCompletedList</w:t>
+      </w:r>
+      <w:proofErr w:type="spellEnd"/>
+      <w:r>
+        <w:t xml:space="preserve">’ would be replaced by a </w:t>
+      </w:r>
+      <w:proofErr w:type="spellStart"/>
+      <w:r>
+        <w:t>UserID</w:t>
+      </w:r>
+      <w:proofErr w:type="spellEnd"/>
     </w:p>
     <w:tbl>
       <w:tblPr>
@@ -2728,9 +2948,11 @@
             <w:tcW w:w="2012" w:type="dxa"/>
           </w:tcPr>
           <w:p>
+            <w:proofErr w:type="spellStart"/>
             <w:r>
               <w:t>CompletedCourseID</w:t>
             </w:r>
+            <w:proofErr w:type="spellEnd"/>
           </w:p>
         </w:tc>
         <w:tc>
@@ -2779,9 +3001,11 @@
             <w:tcW w:w="2012" w:type="dxa"/>
           </w:tcPr>
           <w:p>
+            <w:proofErr w:type="spellStart"/>
             <w:r>
               <w:t>SubjectCode</w:t>
             </w:r>
+            <w:proofErr w:type="spellEnd"/>
           </w:p>
         </w:tc>
         <w:tc>
@@ -2842,9 +3066,11 @@
             <w:r>
               <w:t xml:space="preserve">(1) Upon update or deletion of the primary key referenced, any rows with that key will be updated/deleted from </w:t>
             </w:r>
+            <w:proofErr w:type="spellStart"/>
             <w:r>
               <w:t>TestCompletedList</w:t>
             </w:r>
+            <w:proofErr w:type="spellEnd"/>
             <w:r>
               <w:t xml:space="preserve"> accordingly to reflect the change</w:t>
             </w:r>
@@ -2857,9 +3083,11 @@
             <w:tcW w:w="2012" w:type="dxa"/>
           </w:tcPr>
           <w:p>
+            <w:proofErr w:type="spellStart"/>
             <w:r>
               <w:t>CourseCode</w:t>
             </w:r>
+            <w:proofErr w:type="spellEnd"/>
           </w:p>
         </w:tc>
         <w:tc>
@@ -2934,6 +3162,7 @@
         </w:rPr>
         <w:t xml:space="preserve">TABLE: </w:t>
       </w:r>
+      <w:proofErr w:type="spellStart"/>
       <w:r>
         <w:rPr>
           <w:b/>
@@ -2942,6 +3171,7 @@
         </w:rPr>
         <w:t>TestFavouriteList</w:t>
       </w:r>
+      <w:proofErr w:type="spellEnd"/>
     </w:p>
     <w:p>
       <w:pPr>
@@ -2964,8 +3194,21 @@
         </w:numPr>
       </w:pPr>
       <w:r>
-        <w:t>‘Test’ in ‘TestFavouriteList’ would be replaced by a UserID</w:t>
-      </w:r>
+        <w:t>‘Test’ in ‘</w:t>
+      </w:r>
+      <w:proofErr w:type="spellStart"/>
+      <w:r>
+        <w:t>TestFavouriteList</w:t>
+      </w:r>
+      <w:proofErr w:type="spellEnd"/>
+      <w:r>
+        <w:t xml:space="preserve">’ would be replaced by a </w:t>
+      </w:r>
+      <w:proofErr w:type="spellStart"/>
+      <w:r>
+        <w:t>UserID</w:t>
+      </w:r>
+      <w:proofErr w:type="spellEnd"/>
     </w:p>
     <w:tbl>
       <w:tblPr>
@@ -3034,9 +3277,11 @@
             <w:tcW w:w="1555" w:type="dxa"/>
           </w:tcPr>
           <w:p>
+            <w:proofErr w:type="spellStart"/>
             <w:r>
               <w:t>FavouriteID</w:t>
             </w:r>
+            <w:proofErr w:type="spellEnd"/>
           </w:p>
         </w:tc>
         <w:tc>
@@ -3085,9 +3330,11 @@
             <w:tcW w:w="1555" w:type="dxa"/>
           </w:tcPr>
           <w:p>
+            <w:proofErr w:type="spellStart"/>
             <w:r>
               <w:t>SubjectCode</w:t>
             </w:r>
+            <w:proofErr w:type="spellEnd"/>
           </w:p>
         </w:tc>
         <w:tc>
@@ -3142,9 +3389,11 @@
             <w:r>
               <w:t xml:space="preserve">(1) Upon update or deletion of the primary key referenced, any rows with that key will be updated/deleted from </w:t>
             </w:r>
+            <w:proofErr w:type="spellStart"/>
             <w:r>
               <w:t>TestFavouriteList</w:t>
             </w:r>
+            <w:proofErr w:type="spellEnd"/>
             <w:r>
               <w:t xml:space="preserve"> accordingly to reflect the change</w:t>
             </w:r>
@@ -3157,9 +3406,11 @@
             <w:tcW w:w="1555" w:type="dxa"/>
           </w:tcPr>
           <w:p>
+            <w:proofErr w:type="spellStart"/>
             <w:r>
               <w:t>CourseCode</w:t>
             </w:r>
+            <w:proofErr w:type="spellEnd"/>
           </w:p>
         </w:tc>
         <w:tc>

</xml_diff>

<commit_message>
Replace UofSPlannerDB_Documentation.docx small fix
</commit_message>
<xml_diff>
--- a/UofSPlannerDB_Documentation.docx
+++ b/UofSPlannerDB_Documentation.docx
@@ -1211,6 +1211,8 @@
             </w:r>
           </w:p>
         </w:tc>
+        <w:bookmarkStart w:id="0" w:name="_GoBack"/>
+        <w:bookmarkEnd w:id="0"/>
       </w:tr>
       <w:tr>
         <w:tc>
@@ -1303,8 +1305,16 @@
             <w:tcW w:w="1980" w:type="dxa"/>
           </w:tcPr>
           <w:p>
+            <w:pPr>
+              <w:rPr>
+                <w:color w:val="0070C0"/>
+              </w:rPr>
+            </w:pPr>
             <w:proofErr w:type="spellStart"/>
             <w:r>
+              <w:rPr>
+                <w:color w:val="0070C0"/>
+              </w:rPr>
               <w:t>CurrentlyOffered</w:t>
             </w:r>
             <w:proofErr w:type="spellEnd"/>
@@ -1315,7 +1325,15 @@
             <w:tcW w:w="1134" w:type="dxa"/>
           </w:tcPr>
           <w:p>
-            <w:r>
+            <w:pPr>
+              <w:rPr>
+                <w:color w:val="0070C0"/>
+              </w:rPr>
+            </w:pPr>
+            <w:r>
+              <w:rPr>
+                <w:color w:val="0070C0"/>
+              </w:rPr>
               <w:t>INTEGER</w:t>
             </w:r>
           </w:p>
@@ -1331,16 +1349,28 @@
                 <w:ilvl w:val="0"/>
                 <w:numId w:val="1"/>
               </w:numPr>
-            </w:pPr>
-            <w:r>
+              <w:rPr>
+                <w:color w:val="0070C0"/>
+              </w:rPr>
+            </w:pPr>
+            <w:r>
+              <w:rPr>
+                <w:color w:val="0070C0"/>
+              </w:rPr>
               <w:t xml:space="preserve">A binary mark of whether or not the listed degree is the most current </w:t>
             </w:r>
             <w:proofErr w:type="gramStart"/>
             <w:r>
+              <w:rPr>
+                <w:color w:val="0070C0"/>
+              </w:rPr>
               <w:t>in regards to</w:t>
             </w:r>
             <w:proofErr w:type="gramEnd"/>
             <w:r>
+              <w:rPr>
+                <w:color w:val="0070C0"/>
+              </w:rPr>
               <w:t xml:space="preserve"> required courses</w:t>
             </w:r>
           </w:p>
@@ -1351,8 +1381,14 @@
                 <w:ilvl w:val="0"/>
                 <w:numId w:val="1"/>
               </w:numPr>
-            </w:pPr>
-            <w:r>
+              <w:rPr>
+                <w:color w:val="0070C0"/>
+              </w:rPr>
+            </w:pPr>
+            <w:r>
+              <w:rPr>
+                <w:color w:val="0070C0"/>
+              </w:rPr>
               <w:t>Must be not null, Default is 1</w:t>
             </w:r>
           </w:p>
@@ -1363,8 +1399,14 @@
                 <w:ilvl w:val="0"/>
                 <w:numId w:val="1"/>
               </w:numPr>
-            </w:pPr>
-            <w:r>
+              <w:rPr>
+                <w:color w:val="0070C0"/>
+              </w:rPr>
+            </w:pPr>
+            <w:r>
+              <w:rPr>
+                <w:color w:val="0070C0"/>
+              </w:rPr>
               <w:t>Values must be either 0 (no, not currently offered) or 1 (yes, currently offered)</w:t>
             </w:r>
           </w:p>
@@ -2343,8 +2385,6 @@
             </w:r>
           </w:p>
         </w:tc>
-        <w:bookmarkStart w:id="0" w:name="_GoBack"/>
-        <w:bookmarkEnd w:id="0"/>
       </w:tr>
       <w:tr>
         <w:tc>

</xml_diff>